<commit_message>
update bibliography (annual report 2020 added)
</commit_message>
<xml_diff>
--- a/Recherche divers/PlanBiblio.docx
+++ b/Recherche divers/PlanBiblio.docx
@@ -823,8 +823,6 @@
           <w:b/>
         </w:rPr>
       </w:pPr>
-      <w:bookmarkStart w:id="0" w:name="_GoBack"/>
-      <w:bookmarkEnd w:id="0"/>
       <w:r>
         <w:rPr>
           <w:b/>
@@ -855,41 +853,22 @@
           <w:sz w:val="32"/>
         </w:rPr>
         <w:lastRenderedPageBreak/>
-        <w:t xml:space="preserve">[IGOV] – </w:t>
-      </w:r>
-      <w:r>
-        <w:rPr>
-          <w:b/>
-          <w:sz w:val="32"/>
-        </w:rPr>
-        <w:t>Bibliographie</w:t>
-      </w:r>
-      <w:r>
-        <w:rPr>
-          <w:b/>
-          <w:sz w:val="32"/>
-        </w:rPr>
-        <w:t xml:space="preserve"> du rapport</w:t>
-      </w:r>
-    </w:p>
-    <w:p>
-      <w:pPr>
-        <w:pStyle w:val="Bibliographie1"/>
+        <w:t>[IGOV] – Bibliographie du rapport</w:t>
+      </w:r>
+    </w:p>
+    <w:p>
+      <w:pPr>
+        <w:pStyle w:val="Bibliographie1"/>
+        <w:rPr>
+          <w:rFonts w:hint="eastAsia"/>
+        </w:rPr>
       </w:pPr>
       <w:r>
         <w:t>[1]</w:t>
       </w:r>
       <w:r>
         <w:tab/>
-        <w:t xml:space="preserve">« ICANN </w:t>
-      </w:r>
-      <w:proofErr w:type="spellStart"/>
-      <w:r>
-        <w:t>History</w:t>
-      </w:r>
-      <w:proofErr w:type="spellEnd"/>
-      <w:r>
-        <w:t xml:space="preserve"> Project - ICANN ». </w:t>
+        <w:t xml:space="preserve">« ICANN History Project - ICANN ». </w:t>
       </w:r>
       <w:hyperlink r:id="rId6">
         <w:r>
@@ -906,47 +885,24 @@
     <w:p>
       <w:pPr>
         <w:pStyle w:val="Bibliographie1"/>
-      </w:pPr>
-    </w:p>
-    <w:p>
-      <w:pPr>
-        <w:pStyle w:val="Bibliographie1"/>
+        <w:rPr>
+          <w:rFonts w:hint="eastAsia"/>
+        </w:rPr>
+      </w:pPr>
+    </w:p>
+    <w:p>
+      <w:pPr>
+        <w:pStyle w:val="Bibliographie1"/>
+        <w:rPr>
+          <w:rFonts w:hint="eastAsia"/>
+        </w:rPr>
       </w:pPr>
       <w:r>
         <w:t>[2]</w:t>
       </w:r>
       <w:r>
         <w:tab/>
-        <w:t xml:space="preserve">Internet Corporation for </w:t>
-      </w:r>
-      <w:proofErr w:type="spellStart"/>
-      <w:r>
-        <w:t>Assigned</w:t>
-      </w:r>
-      <w:proofErr w:type="spellEnd"/>
-      <w:r>
-        <w:t xml:space="preserve"> </w:t>
-      </w:r>
-      <w:proofErr w:type="spellStart"/>
-      <w:r>
-        <w:t>Names</w:t>
-      </w:r>
-      <w:proofErr w:type="spellEnd"/>
-      <w:r>
-        <w:t xml:space="preserve"> and </w:t>
-      </w:r>
-      <w:proofErr w:type="spellStart"/>
-      <w:proofErr w:type="gramStart"/>
-      <w:r>
-        <w:t>Numbers</w:t>
-      </w:r>
-      <w:proofErr w:type="spellEnd"/>
-      <w:r>
-        <w:t xml:space="preserve"> ,</w:t>
-      </w:r>
-      <w:proofErr w:type="gramEnd"/>
-      <w:r>
-        <w:t xml:space="preserve"> </w:t>
+        <w:t xml:space="preserve">Internet Corporation for Assigned Names and Numbers , </w:t>
       </w:r>
       <w:r>
         <w:rPr>
@@ -974,11 +930,17 @@
     <w:p>
       <w:pPr>
         <w:pStyle w:val="Bibliographie1"/>
-      </w:pPr>
-    </w:p>
-    <w:p>
-      <w:pPr>
-        <w:pStyle w:val="Bibliographie1"/>
+        <w:rPr>
+          <w:rFonts w:hint="eastAsia"/>
+        </w:rPr>
+      </w:pPr>
+    </w:p>
+    <w:p>
+      <w:pPr>
+        <w:pStyle w:val="Bibliographie1"/>
+        <w:rPr>
+          <w:rFonts w:hint="eastAsia"/>
+        </w:rPr>
       </w:pPr>
       <w:r>
         <w:t>[3]</w:t>
@@ -987,68 +949,59 @@
         <w:tab/>
         <w:t>« </w:t>
       </w:r>
-      <w:proofErr w:type="spellStart"/>
-      <w:r>
-        <w:t>Quaterly</w:t>
-      </w:r>
-      <w:proofErr w:type="spellEnd"/>
-      <w:r>
-        <w:t xml:space="preserve"> report 8 </w:t>
-      </w:r>
-      <w:proofErr w:type="spellStart"/>
-      <w:r>
-        <w:t>may18</w:t>
-      </w:r>
-      <w:proofErr w:type="spellEnd"/>
-      <w:r>
-        <w:t xml:space="preserve">  ». Consulté le: déc. 07, 2020. Disponible sur: </w:t>
+      <w:r>
+        <w:t>Annual report 2020</w:t>
+      </w:r>
+      <w:r>
+        <w:t xml:space="preserve"> </w:t>
+      </w:r>
+      <w:bookmarkStart w:id="0" w:name="_GoBack"/>
+      <w:bookmarkEnd w:id="0"/>
+      <w:r>
+        <w:t xml:space="preserve">». Consulté le: déc. 07, 2020. Disponible sur: </w:t>
+      </w:r>
+      <w:r>
+        <w:rPr>
+          <w:rStyle w:val="LienInternet"/>
+        </w:rPr>
+        <w:t>https://www.icann.org/en/system/files/files/annual-report-2020-en.pdf</w:t>
+      </w:r>
+      <w:r>
+        <w:t>.</w:t>
+      </w:r>
+    </w:p>
+    <w:p>
+      <w:pPr>
+        <w:pStyle w:val="Bibliographie1"/>
+        <w:rPr>
+          <w:rFonts w:hint="eastAsia"/>
+        </w:rPr>
+      </w:pPr>
+    </w:p>
+    <w:p>
+      <w:pPr>
+        <w:pStyle w:val="Bibliographie1"/>
+        <w:rPr>
+          <w:rFonts w:hint="eastAsia"/>
+        </w:rPr>
+      </w:pPr>
+      <w:r>
+        <w:t>[4]</w:t>
+      </w:r>
+      <w:r>
+        <w:tab/>
+        <w:t xml:space="preserve">D. Kehl, « L’avenir de l’Icann et la passionnante histoire des noms de domaine d’Internet », </w:t>
+      </w:r>
+      <w:r>
+        <w:rPr>
+          <w:i/>
+        </w:rPr>
+        <w:t>Slate.fr</w:t>
+      </w:r>
+      <w:r>
+        <w:t xml:space="preserve">, mai 22, 2015. </w:t>
       </w:r>
       <w:hyperlink r:id="rId8">
-        <w:r>
-          <w:rPr>
-            <w:rStyle w:val="LienInternet"/>
-          </w:rPr>
-          <w:t>https://www.icann.org/en/system/files/files/quarterly-report-08may18-en.pdf</w:t>
-        </w:r>
-      </w:hyperlink>
-      <w:r>
-        <w:t>.</w:t>
-      </w:r>
-    </w:p>
-    <w:p>
-      <w:pPr>
-        <w:pStyle w:val="Bibliographie1"/>
-      </w:pPr>
-    </w:p>
-    <w:p>
-      <w:pPr>
-        <w:pStyle w:val="Bibliographie1"/>
-      </w:pPr>
-      <w:r>
-        <w:t>[4]</w:t>
-      </w:r>
-      <w:r>
-        <w:tab/>
-        <w:t>D. Kehl, « L’avenir de l’</w:t>
-      </w:r>
-      <w:proofErr w:type="spellStart"/>
-      <w:r>
-        <w:t>Icann</w:t>
-      </w:r>
-      <w:proofErr w:type="spellEnd"/>
-      <w:r>
-        <w:t xml:space="preserve"> et la passionnante histoire des noms de domaine d’Internet », </w:t>
-      </w:r>
-      <w:r>
-        <w:rPr>
-          <w:i/>
-        </w:rPr>
-        <w:t>Slate.fr</w:t>
-      </w:r>
-      <w:r>
-        <w:t xml:space="preserve">, mai 22, 2015. </w:t>
-      </w:r>
-      <w:hyperlink r:id="rId9">
         <w:r>
           <w:rPr>
             <w:rStyle w:val="LienInternet"/>
@@ -1063,70 +1016,30 @@
     <w:p>
       <w:pPr>
         <w:pStyle w:val="Bibliographie1"/>
-      </w:pPr>
-    </w:p>
-    <w:p>
-      <w:pPr>
-        <w:pStyle w:val="Bibliographie1"/>
+        <w:rPr>
+          <w:rFonts w:hint="eastAsia"/>
+        </w:rPr>
+      </w:pPr>
+    </w:p>
+    <w:p>
+      <w:pPr>
+        <w:pStyle w:val="Bibliographie1"/>
+        <w:rPr>
+          <w:rFonts w:hint="eastAsia"/>
+        </w:rPr>
       </w:pPr>
       <w:r>
         <w:t>[5]</w:t>
       </w:r>
       <w:r>
         <w:tab/>
-        <w:t xml:space="preserve">O. </w:t>
-      </w:r>
-      <w:proofErr w:type="spellStart"/>
-      <w:r>
-        <w:t>Iteanu</w:t>
-      </w:r>
-      <w:proofErr w:type="spellEnd"/>
-      <w:r>
-        <w:t>, « L’</w:t>
-      </w:r>
-      <w:proofErr w:type="spellStart"/>
-      <w:r>
-        <w:t>Icann</w:t>
-      </w:r>
-      <w:proofErr w:type="spellEnd"/>
-      <w:r>
-        <w:t xml:space="preserve">, un exemple de gouvernance originale ou un cas de </w:t>
-      </w:r>
-      <w:proofErr w:type="spellStart"/>
-      <w:r>
-        <w:t>law</w:t>
-      </w:r>
-      <w:proofErr w:type="spellEnd"/>
-      <w:r>
-        <w:t xml:space="preserve"> intelligence ? », </w:t>
-      </w:r>
-      <w:proofErr w:type="spellStart"/>
+        <w:t xml:space="preserve">O. Iteanu, « L’Icann, un exemple de gouvernance originale ou un cas de law intelligence ? », </w:t>
+      </w:r>
       <w:r>
         <w:rPr>
           <w:i/>
         </w:rPr>
-        <w:t>Cah</w:t>
-      </w:r>
-      <w:proofErr w:type="spellEnd"/>
-      <w:r>
-        <w:rPr>
-          <w:i/>
-        </w:rPr>
-        <w:t xml:space="preserve">. </w:t>
-      </w:r>
-      <w:proofErr w:type="spellStart"/>
-      <w:r>
-        <w:rPr>
-          <w:i/>
-        </w:rPr>
-        <w:t>Numer</w:t>
-      </w:r>
-      <w:proofErr w:type="spellEnd"/>
-      <w:r>
-        <w:rPr>
-          <w:i/>
-        </w:rPr>
-        <w:t>.</w:t>
+        <w:t>Cah. Numer.</w:t>
       </w:r>
       <w:r>
         <w:t xml:space="preserve"> Vol. 3, n</w:t>
@@ -1144,7 +1057,7 @@
         <w:noBreakHyphen/>
         <w:t xml:space="preserve">157, 2002. </w:t>
       </w:r>
-      <w:hyperlink r:id="rId10">
+      <w:hyperlink r:id="rId9">
         <w:r>
           <w:rPr>
             <w:rStyle w:val="LienInternet"/>
@@ -1159,26 +1072,24 @@
     <w:p>
       <w:pPr>
         <w:pStyle w:val="Bibliographie1"/>
-      </w:pPr>
-    </w:p>
-    <w:p>
-      <w:pPr>
-        <w:pStyle w:val="Bibliographie1"/>
+        <w:rPr>
+          <w:rFonts w:hint="eastAsia"/>
+        </w:rPr>
+      </w:pPr>
+    </w:p>
+    <w:p>
+      <w:pPr>
+        <w:pStyle w:val="Bibliographie1"/>
+        <w:rPr>
+          <w:rFonts w:hint="eastAsia"/>
+        </w:rPr>
       </w:pPr>
       <w:r>
         <w:t>[6]</w:t>
       </w:r>
       <w:r>
         <w:tab/>
-        <w:t>« « .</w:t>
-      </w:r>
-      <w:proofErr w:type="spellStart"/>
-      <w:r>
-        <w:t>wine</w:t>
-      </w:r>
-      <w:proofErr w:type="spellEnd"/>
-      <w:r>
-        <w:t xml:space="preserve"> » ou « .vin » : intense bataille autour des nouvelles adresses Internet », </w:t>
+        <w:t xml:space="preserve">« « .wine » ou « .vin » : intense bataille autour des nouvelles adresses Internet », </w:t>
       </w:r>
       <w:r>
         <w:rPr>
@@ -1189,7 +1100,7 @@
       <w:r>
         <w:t xml:space="preserve">, nov. 17, 2014. </w:t>
       </w:r>
-      <w:hyperlink r:id="rId11">
+      <w:hyperlink r:id="rId10">
         <w:r>
           <w:rPr>
             <w:rStyle w:val="LienInternet"/>
@@ -1204,32 +1115,22 @@
     <w:p>
       <w:pPr>
         <w:pStyle w:val="Bibliographie1"/>
-      </w:pPr>
-    </w:p>
-    <w:p>
-      <w:pPr>
-        <w:pStyle w:val="Bibliographie1"/>
-      </w:pPr>
-      <w:r>
-        <w:t>[7]  « .</w:t>
-      </w:r>
-      <w:proofErr w:type="spellStart"/>
-      <w:r>
-        <w:t>patagonia</w:t>
-      </w:r>
-      <w:proofErr w:type="spellEnd"/>
-      <w:r>
-        <w:t xml:space="preserve"> — </w:t>
-      </w:r>
-      <w:proofErr w:type="spellStart"/>
-      <w:r>
-        <w:t>ICANNWiki</w:t>
-      </w:r>
-      <w:proofErr w:type="spellEnd"/>
-      <w:r>
-        <w:t xml:space="preserve"> ». </w:t>
-      </w:r>
-      <w:hyperlink r:id="rId12">
+        <w:rPr>
+          <w:rFonts w:hint="eastAsia"/>
+        </w:rPr>
+      </w:pPr>
+    </w:p>
+    <w:p>
+      <w:pPr>
+        <w:pStyle w:val="Bibliographie1"/>
+        <w:rPr>
+          <w:rFonts w:hint="eastAsia"/>
+        </w:rPr>
+      </w:pPr>
+      <w:r>
+        <w:t xml:space="preserve">[7]  « .patagonia — ICANNWiki ». </w:t>
+      </w:r>
+      <w:hyperlink r:id="rId11">
         <w:r>
           <w:rPr>
             <w:rStyle w:val="LienInternet"/>
@@ -1244,42 +1145,36 @@
     <w:p>
       <w:pPr>
         <w:pStyle w:val="Bibliographie1"/>
-      </w:pPr>
-    </w:p>
-    <w:p>
-      <w:pPr>
-        <w:pStyle w:val="Bibliographie1"/>
+        <w:rPr>
+          <w:rFonts w:hint="eastAsia"/>
+        </w:rPr>
+      </w:pPr>
+    </w:p>
+    <w:p>
+      <w:pPr>
+        <w:pStyle w:val="Bibliographie1"/>
+        <w:rPr>
+          <w:rFonts w:hint="eastAsia"/>
+        </w:rPr>
       </w:pPr>
       <w:r>
         <w:t>[8]</w:t>
       </w:r>
       <w:r>
         <w:tab/>
-        <w:t>« Le Vatican se dit opposé aux noms de domaine religieux »</w:t>
-      </w:r>
-      <w:proofErr w:type="gramStart"/>
-      <w:r>
-        <w:t>,</w:t>
+        <w:t>« Le Vatican se dit opposé aux noms de domaine religieux »,</w:t>
       </w:r>
       <w:r>
         <w:rPr>
           <w:i/>
           <w:iCs/>
         </w:rPr>
-        <w:t>Génération</w:t>
-      </w:r>
-      <w:proofErr w:type="gramEnd"/>
-      <w:r>
-        <w:rPr>
-          <w:i/>
-          <w:iCs/>
-        </w:rPr>
-        <w:t xml:space="preserve"> Nouvelles Technologies,</w:t>
+        <w:t>Génération Nouvelles Technologies,</w:t>
       </w:r>
       <w:r>
         <w:t xml:space="preserve"> </w:t>
       </w:r>
-      <w:hyperlink r:id="rId13">
+      <w:hyperlink r:id="rId12">
         <w:r>
           <w:rPr>
             <w:rStyle w:val="LienInternet"/>
@@ -1294,41 +1189,31 @@
     <w:p>
       <w:pPr>
         <w:pStyle w:val="Bibliographie1"/>
-      </w:pPr>
-    </w:p>
-    <w:p>
-      <w:pPr>
-        <w:pStyle w:val="Bibliographie1"/>
-      </w:pPr>
-      <w:r>
-        <w:t>[9]  Louis Adam, « </w:t>
-      </w:r>
-      <w:proofErr w:type="spellStart"/>
-      <w:r>
-        <w:t>Icann</w:t>
-      </w:r>
-      <w:proofErr w:type="spellEnd"/>
-      <w:r>
-        <w:t xml:space="preserve"> : de longues années de débat pour l’indépendance », </w:t>
-      </w:r>
-      <w:proofErr w:type="spellStart"/>
+        <w:rPr>
+          <w:rFonts w:hint="eastAsia"/>
+        </w:rPr>
+      </w:pPr>
+    </w:p>
+    <w:p>
+      <w:pPr>
+        <w:pStyle w:val="Bibliographie1"/>
+        <w:rPr>
+          <w:rFonts w:hint="eastAsia"/>
+        </w:rPr>
+      </w:pPr>
+      <w:r>
+        <w:t xml:space="preserve">[9]  Louis Adam, « Icann : de longues années de débat pour l’indépendance », </w:t>
+      </w:r>
       <w:r>
         <w:rPr>
           <w:i/>
         </w:rPr>
-        <w:t>ZDNet</w:t>
-      </w:r>
-      <w:proofErr w:type="spellEnd"/>
-      <w:r>
-        <w:rPr>
-          <w:i/>
-        </w:rPr>
-        <w:t xml:space="preserve"> France</w:t>
+        <w:t>ZDNet France</w:t>
       </w:r>
       <w:r>
         <w:t xml:space="preserve">. </w:t>
       </w:r>
-      <w:hyperlink r:id="rId14">
+      <w:hyperlink r:id="rId13">
         <w:r>
           <w:rPr>
             <w:rStyle w:val="LienInternet"/>
@@ -1343,16 +1228,22 @@
     <w:p>
       <w:pPr>
         <w:pStyle w:val="Bibliographie1"/>
-      </w:pPr>
-    </w:p>
-    <w:p>
-      <w:pPr>
-        <w:pStyle w:val="Bibliographie1"/>
+        <w:rPr>
+          <w:rFonts w:hint="eastAsia"/>
+        </w:rPr>
+      </w:pPr>
+    </w:p>
+    <w:p>
+      <w:pPr>
+        <w:pStyle w:val="Bibliographie1"/>
+        <w:rPr>
+          <w:rFonts w:hint="eastAsia"/>
+        </w:rPr>
       </w:pPr>
       <w:r>
         <w:t xml:space="preserve">[10]  « Principes directeurs de règlement des litiges relatifs aux noms de domaine - ICANN ». </w:t>
       </w:r>
-      <w:hyperlink r:id="rId15">
+      <w:hyperlink r:id="rId14">
         <w:r>
           <w:rPr>
             <w:rStyle w:val="LienInternet"/>
@@ -1367,16 +1258,22 @@
     <w:p>
       <w:pPr>
         <w:pStyle w:val="Bibliographie1"/>
-      </w:pPr>
-    </w:p>
-    <w:p>
-      <w:pPr>
-        <w:pStyle w:val="Bibliographie1"/>
+        <w:rPr>
+          <w:rFonts w:hint="eastAsia"/>
+        </w:rPr>
+      </w:pPr>
+    </w:p>
+    <w:p>
+      <w:pPr>
+        <w:pStyle w:val="Bibliographie1"/>
+        <w:rPr>
+          <w:rFonts w:hint="eastAsia"/>
+        </w:rPr>
       </w:pPr>
       <w:r>
         <w:t xml:space="preserve">[11]  « Règles pour la procédure uniforme de résolution des litiges en matière de noms de domaine (les « Règles ») - ICANN ». </w:t>
       </w:r>
-      <w:hyperlink r:id="rId16">
+      <w:hyperlink r:id="rId15">
         <w:r>
           <w:rPr>
             <w:rStyle w:val="LienInternet"/>
@@ -1391,22 +1288,20 @@
     <w:p>
       <w:pPr>
         <w:pStyle w:val="Bibliographie1"/>
-      </w:pPr>
-    </w:p>
-    <w:p>
-      <w:pPr>
-        <w:pStyle w:val="Bibliographie1"/>
-      </w:pPr>
-      <w:r>
-        <w:t xml:space="preserve">[12]  « Qui sont les acteurs de l’Internet : ICANN, AFNIC, </w:t>
-      </w:r>
-      <w:proofErr w:type="spellStart"/>
-      <w:r>
-        <w:t>OVH</w:t>
-      </w:r>
-      <w:proofErr w:type="spellEnd"/>
-      <w:r>
-        <w:t xml:space="preserve">… », </w:t>
+        <w:rPr>
+          <w:rFonts w:hint="eastAsia"/>
+        </w:rPr>
+      </w:pPr>
+    </w:p>
+    <w:p>
+      <w:pPr>
+        <w:pStyle w:val="Bibliographie1"/>
+        <w:rPr>
+          <w:rFonts w:hint="eastAsia"/>
+        </w:rPr>
+      </w:pPr>
+      <w:r>
+        <w:t xml:space="preserve">[12]  « Qui sont les acteurs de l’Internet : ICANN, AFNIC, OVH… », </w:t>
       </w:r>
       <w:r>
         <w:rPr>
@@ -1417,7 +1312,7 @@
       <w:r>
         <w:t xml:space="preserve">, avr. 04, 2012. </w:t>
       </w:r>
-      <w:hyperlink r:id="rId17">
+      <w:hyperlink r:id="rId16">
         <w:r>
           <w:rPr>
             <w:rStyle w:val="LienInternet"/>
@@ -1432,35 +1327,31 @@
     <w:p>
       <w:pPr>
         <w:pStyle w:val="Bibliographie1"/>
-      </w:pPr>
-    </w:p>
-    <w:p>
-      <w:pPr>
-        <w:pStyle w:val="Bibliographie1"/>
-      </w:pPr>
-      <w:r>
-        <w:t xml:space="preserve">[13]  G. </w:t>
-      </w:r>
-      <w:proofErr w:type="spellStart"/>
-      <w:r>
-        <w:t>Champeau</w:t>
-      </w:r>
-      <w:proofErr w:type="spellEnd"/>
-      <w:r>
-        <w:t xml:space="preserve">, « L’Europe adopte une position sur l’avenir de l’ICANN », </w:t>
-      </w:r>
-      <w:proofErr w:type="spellStart"/>
+        <w:rPr>
+          <w:rFonts w:hint="eastAsia"/>
+        </w:rPr>
+      </w:pPr>
+    </w:p>
+    <w:p>
+      <w:pPr>
+        <w:pStyle w:val="Bibliographie1"/>
+        <w:rPr>
+          <w:rFonts w:hint="eastAsia"/>
+        </w:rPr>
+      </w:pPr>
+      <w:r>
+        <w:t xml:space="preserve">[13]  G. Champeau, « L’Europe adopte une position sur l’avenir de l’ICANN », </w:t>
+      </w:r>
       <w:r>
         <w:rPr>
           <w:i/>
         </w:rPr>
         <w:t>Numerama</w:t>
       </w:r>
-      <w:proofErr w:type="spellEnd"/>
       <w:r>
         <w:t xml:space="preserve">, nov. 28, 2014. </w:t>
       </w:r>
-      <w:hyperlink r:id="rId18">
+      <w:hyperlink r:id="rId17">
         <w:r>
           <w:rPr>
             <w:rStyle w:val="LienInternet"/>
@@ -1475,16 +1366,22 @@
     <w:p>
       <w:pPr>
         <w:pStyle w:val="Bibliographie1"/>
-      </w:pPr>
-    </w:p>
-    <w:p>
-      <w:pPr>
-        <w:pStyle w:val="Bibliographie1"/>
+        <w:rPr>
+          <w:rFonts w:hint="eastAsia"/>
+        </w:rPr>
+      </w:pPr>
+    </w:p>
+    <w:p>
+      <w:pPr>
+        <w:pStyle w:val="Bibliographie1"/>
+        <w:rPr>
+          <w:rFonts w:hint="eastAsia"/>
+        </w:rPr>
       </w:pPr>
       <w:r>
         <w:t xml:space="preserve">[14]  « Gouvernance de l’internet – Stratégie du Conseil de l’Europe 2016-2019  ». Consulté le: déc. 07, 2020. Disponible sur: </w:t>
       </w:r>
-      <w:hyperlink r:id="rId19">
+      <w:hyperlink r:id="rId18">
         <w:r>
           <w:rPr>
             <w:rStyle w:val="LienInternet"/>
@@ -1499,16 +1396,22 @@
     <w:p>
       <w:pPr>
         <w:pStyle w:val="Bibliographie1"/>
-      </w:pPr>
-    </w:p>
-    <w:p>
-      <w:pPr>
-        <w:pStyle w:val="Bibliographie1"/>
+        <w:rPr>
+          <w:rFonts w:hint="eastAsia"/>
+        </w:rPr>
+      </w:pPr>
+    </w:p>
+    <w:p>
+      <w:pPr>
+        <w:pStyle w:val="Bibliographie1"/>
+        <w:rPr>
+          <w:rFonts w:hint="eastAsia"/>
+        </w:rPr>
       </w:pPr>
       <w:r>
         <w:t xml:space="preserve">[15]  « L’AFNIC en bref - AFNIC ». </w:t>
       </w:r>
-      <w:hyperlink r:id="rId20">
+      <w:hyperlink r:id="rId19">
         <w:r>
           <w:rPr>
             <w:rStyle w:val="LienInternet"/>
@@ -1523,21 +1426,33 @@
     <w:p>
       <w:pPr>
         <w:pStyle w:val="Bibliographie1"/>
-      </w:pPr>
-    </w:p>
-    <w:p>
-      <w:pPr>
-        <w:pStyle w:val="Bibliographie1"/>
-      </w:pPr>
-    </w:p>
-    <w:p>
-      <w:pPr>
-        <w:pStyle w:val="Bibliographie1"/>
-      </w:pPr>
-    </w:p>
-    <w:p>
-      <w:pPr>
-        <w:pStyle w:val="Bibliographie1"/>
+        <w:rPr>
+          <w:rFonts w:hint="eastAsia"/>
+        </w:rPr>
+      </w:pPr>
+    </w:p>
+    <w:p>
+      <w:pPr>
+        <w:pStyle w:val="Bibliographie1"/>
+        <w:rPr>
+          <w:rFonts w:hint="eastAsia"/>
+        </w:rPr>
+      </w:pPr>
+    </w:p>
+    <w:p>
+      <w:pPr>
+        <w:pStyle w:val="Bibliographie1"/>
+        <w:rPr>
+          <w:rFonts w:hint="eastAsia"/>
+        </w:rPr>
+      </w:pPr>
+    </w:p>
+    <w:p>
+      <w:pPr>
+        <w:pStyle w:val="Bibliographie1"/>
+        <w:rPr>
+          <w:rFonts w:hint="eastAsia"/>
+        </w:rPr>
       </w:pPr>
       <w:r>
         <w:t xml:space="preserve">[16]  « Association française pour le nommage Internet en coopération », </w:t>
@@ -1551,7 +1466,7 @@
       <w:r>
         <w:t xml:space="preserve">. nov. 14, 2020, Consulté le: déc. 07, 2020. Disponible sur: </w:t>
       </w:r>
-      <w:hyperlink r:id="rId21">
+      <w:hyperlink r:id="rId20">
         <w:r>
           <w:rPr>
             <w:rStyle w:val="LienInternet"/>
@@ -1566,24 +1481,22 @@
     <w:p>
       <w:pPr>
         <w:pStyle w:val="Bibliographie1"/>
-      </w:pPr>
-    </w:p>
-    <w:p>
-      <w:pPr>
-        <w:pStyle w:val="Bibliographie1"/>
-      </w:pPr>
-      <w:r>
-        <w:t xml:space="preserve">[17]  « Transfert contraint du nom de domaine d’un site internet contraire à une marque notoire ou renommée - </w:t>
-      </w:r>
-      <w:proofErr w:type="spellStart"/>
-      <w:r>
-        <w:t>Légavox</w:t>
-      </w:r>
-      <w:proofErr w:type="spellEnd"/>
-      <w:r>
-        <w:t xml:space="preserve"> ». </w:t>
-      </w:r>
-      <w:hyperlink r:id="rId22">
+        <w:rPr>
+          <w:rFonts w:hint="eastAsia"/>
+        </w:rPr>
+      </w:pPr>
+    </w:p>
+    <w:p>
+      <w:pPr>
+        <w:pStyle w:val="Bibliographie1"/>
+        <w:rPr>
+          <w:rFonts w:hint="eastAsia"/>
+        </w:rPr>
+      </w:pPr>
+      <w:r>
+        <w:t xml:space="preserve">[17]  « Transfert contraint du nom de domaine d’un site internet contraire à une marque notoire ou renommée - Légavox ». </w:t>
+      </w:r>
+      <w:hyperlink r:id="rId21">
         <w:r>
           <w:rPr>
             <w:rStyle w:val="LienInternet"/>
@@ -1598,16 +1511,22 @@
     <w:p>
       <w:pPr>
         <w:pStyle w:val="Bibliographie1"/>
-      </w:pPr>
-    </w:p>
-    <w:p>
-      <w:pPr>
-        <w:pStyle w:val="Bibliographie1"/>
+        <w:rPr>
+          <w:rFonts w:hint="eastAsia"/>
+        </w:rPr>
+      </w:pPr>
+    </w:p>
+    <w:p>
+      <w:pPr>
+        <w:pStyle w:val="Bibliographie1"/>
+        <w:rPr>
+          <w:rFonts w:hint="eastAsia"/>
+        </w:rPr>
       </w:pPr>
       <w:r>
         <w:t xml:space="preserve">[18]  « Communiqué de presse : Assouplissement du .fr dès le 11 mai 2004 ». </w:t>
       </w:r>
-      <w:hyperlink r:id="rId23">
+      <w:hyperlink r:id="rId22">
         <w:r>
           <w:rPr>
             <w:rStyle w:val="LienInternet"/>
@@ -1622,35 +1541,31 @@
     <w:p>
       <w:pPr>
         <w:pStyle w:val="Bibliographie1"/>
-      </w:pPr>
-    </w:p>
-    <w:p>
-      <w:pPr>
-        <w:pStyle w:val="Bibliographie1"/>
-      </w:pPr>
-      <w:r>
-        <w:t xml:space="preserve">[19]  G. </w:t>
-      </w:r>
-      <w:proofErr w:type="spellStart"/>
-      <w:r>
-        <w:t>Champeau</w:t>
-      </w:r>
-      <w:proofErr w:type="spellEnd"/>
-      <w:r>
-        <w:t xml:space="preserve">, « La France déclare officiellement la guerre à l’ICANN », </w:t>
-      </w:r>
-      <w:proofErr w:type="spellStart"/>
+        <w:rPr>
+          <w:rFonts w:hint="eastAsia"/>
+        </w:rPr>
+      </w:pPr>
+    </w:p>
+    <w:p>
+      <w:pPr>
+        <w:pStyle w:val="Bibliographie1"/>
+        <w:rPr>
+          <w:rFonts w:hint="eastAsia"/>
+        </w:rPr>
+      </w:pPr>
+      <w:r>
+        <w:t xml:space="preserve">[19]  G. Champeau, « La France déclare officiellement la guerre à l’ICANN », </w:t>
+      </w:r>
       <w:r>
         <w:rPr>
           <w:i/>
         </w:rPr>
         <w:t>Numerama</w:t>
       </w:r>
-      <w:proofErr w:type="spellEnd"/>
       <w:r>
         <w:t xml:space="preserve">, juin 26, 2014. </w:t>
       </w:r>
-      <w:hyperlink r:id="rId24">
+      <w:hyperlink r:id="rId23">
         <w:r>
           <w:rPr>
             <w:rStyle w:val="LienInternet"/>
@@ -1665,24 +1580,22 @@
     <w:p>
       <w:pPr>
         <w:pStyle w:val="Bibliographie1"/>
-      </w:pPr>
-    </w:p>
-    <w:p>
-      <w:pPr>
-        <w:pStyle w:val="Bibliographie1"/>
-      </w:pPr>
-      <w:r>
-        <w:t xml:space="preserve">[20]  « Préparatifs pour l’acceptation universelle à </w:t>
-      </w:r>
-      <w:proofErr w:type="spellStart"/>
-      <w:r>
-        <w:t>Wuzhen</w:t>
-      </w:r>
-      <w:proofErr w:type="spellEnd"/>
-      <w:r>
-        <w:t xml:space="preserve">, Chine ». </w:t>
-      </w:r>
-      <w:hyperlink r:id="rId25">
+        <w:rPr>
+          <w:rFonts w:hint="eastAsia"/>
+        </w:rPr>
+      </w:pPr>
+    </w:p>
+    <w:p>
+      <w:pPr>
+        <w:pStyle w:val="Bibliographie1"/>
+        <w:rPr>
+          <w:rFonts w:hint="eastAsia"/>
+        </w:rPr>
+      </w:pPr>
+      <w:r>
+        <w:t xml:space="preserve">[20]  « Préparatifs pour l’acceptation universelle à Wuzhen, Chine ». </w:t>
+      </w:r>
+      <w:hyperlink r:id="rId24">
         <w:r>
           <w:rPr>
             <w:rStyle w:val="LienInternet"/>
@@ -1697,81 +1610,129 @@
     <w:p>
       <w:pPr>
         <w:pStyle w:val="Bibliographie1"/>
-      </w:pPr>
-    </w:p>
-    <w:p>
-      <w:pPr>
-        <w:pStyle w:val="Bibliographie1"/>
-      </w:pPr>
-    </w:p>
-    <w:p>
-      <w:pPr>
-        <w:pStyle w:val="Bibliographie1"/>
-      </w:pPr>
-    </w:p>
-    <w:p>
-      <w:pPr>
-        <w:pStyle w:val="Bibliographie1"/>
-      </w:pPr>
-    </w:p>
-    <w:p>
-      <w:pPr>
-        <w:pStyle w:val="Bibliographie1"/>
-      </w:pPr>
-    </w:p>
-    <w:p>
-      <w:pPr>
-        <w:pStyle w:val="Bibliographie1"/>
-      </w:pPr>
-    </w:p>
-    <w:p>
-      <w:pPr>
-        <w:pStyle w:val="Bibliographie1"/>
-      </w:pPr>
-    </w:p>
-    <w:p>
-      <w:pPr>
-        <w:pStyle w:val="Bibliographie1"/>
-      </w:pPr>
-    </w:p>
-    <w:p>
-      <w:pPr>
-        <w:pStyle w:val="Bibliographie1"/>
-      </w:pPr>
-    </w:p>
-    <w:p>
-      <w:pPr>
-        <w:pStyle w:val="Bibliographie1"/>
-      </w:pPr>
-    </w:p>
-    <w:p>
-      <w:pPr>
-        <w:pStyle w:val="Bibliographie1"/>
-      </w:pPr>
-    </w:p>
-    <w:p>
-      <w:pPr>
-        <w:pStyle w:val="Bibliographie1"/>
-      </w:pPr>
-    </w:p>
-    <w:p>
-      <w:pPr>
-        <w:pStyle w:val="Bibliographie1"/>
-      </w:pPr>
-    </w:p>
-    <w:p>
-      <w:pPr>
-        <w:pStyle w:val="Bibliographie1"/>
-      </w:pPr>
-    </w:p>
-    <w:p>
-      <w:pPr>
-        <w:pStyle w:val="Bibliographie1"/>
-      </w:pPr>
-    </w:p>
-    <w:p>
-      <w:pPr>
-        <w:pStyle w:val="Bibliographie1"/>
+        <w:rPr>
+          <w:rFonts w:hint="eastAsia"/>
+        </w:rPr>
+      </w:pPr>
+    </w:p>
+    <w:p>
+      <w:pPr>
+        <w:pStyle w:val="Bibliographie1"/>
+        <w:rPr>
+          <w:rFonts w:hint="eastAsia"/>
+        </w:rPr>
+      </w:pPr>
+    </w:p>
+    <w:p>
+      <w:pPr>
+        <w:pStyle w:val="Bibliographie1"/>
+        <w:rPr>
+          <w:rFonts w:hint="eastAsia"/>
+        </w:rPr>
+      </w:pPr>
+    </w:p>
+    <w:p>
+      <w:pPr>
+        <w:pStyle w:val="Bibliographie1"/>
+        <w:rPr>
+          <w:rFonts w:hint="eastAsia"/>
+        </w:rPr>
+      </w:pPr>
+    </w:p>
+    <w:p>
+      <w:pPr>
+        <w:pStyle w:val="Bibliographie1"/>
+        <w:rPr>
+          <w:rFonts w:hint="eastAsia"/>
+        </w:rPr>
+      </w:pPr>
+    </w:p>
+    <w:p>
+      <w:pPr>
+        <w:pStyle w:val="Bibliographie1"/>
+        <w:rPr>
+          <w:rFonts w:hint="eastAsia"/>
+        </w:rPr>
+      </w:pPr>
+    </w:p>
+    <w:p>
+      <w:pPr>
+        <w:pStyle w:val="Bibliographie1"/>
+        <w:rPr>
+          <w:rFonts w:hint="eastAsia"/>
+        </w:rPr>
+      </w:pPr>
+    </w:p>
+    <w:p>
+      <w:pPr>
+        <w:pStyle w:val="Bibliographie1"/>
+        <w:rPr>
+          <w:rFonts w:hint="eastAsia"/>
+        </w:rPr>
+      </w:pPr>
+    </w:p>
+    <w:p>
+      <w:pPr>
+        <w:pStyle w:val="Bibliographie1"/>
+        <w:rPr>
+          <w:rFonts w:hint="eastAsia"/>
+        </w:rPr>
+      </w:pPr>
+    </w:p>
+    <w:p>
+      <w:pPr>
+        <w:pStyle w:val="Bibliographie1"/>
+        <w:rPr>
+          <w:rFonts w:hint="eastAsia"/>
+        </w:rPr>
+      </w:pPr>
+    </w:p>
+    <w:p>
+      <w:pPr>
+        <w:pStyle w:val="Bibliographie1"/>
+        <w:rPr>
+          <w:rFonts w:hint="eastAsia"/>
+        </w:rPr>
+      </w:pPr>
+    </w:p>
+    <w:p>
+      <w:pPr>
+        <w:pStyle w:val="Bibliographie1"/>
+        <w:rPr>
+          <w:rFonts w:hint="eastAsia"/>
+        </w:rPr>
+      </w:pPr>
+    </w:p>
+    <w:p>
+      <w:pPr>
+        <w:pStyle w:val="Bibliographie1"/>
+        <w:rPr>
+          <w:rFonts w:hint="eastAsia"/>
+        </w:rPr>
+      </w:pPr>
+    </w:p>
+    <w:p>
+      <w:pPr>
+        <w:pStyle w:val="Bibliographie1"/>
+        <w:rPr>
+          <w:rFonts w:hint="eastAsia"/>
+        </w:rPr>
+      </w:pPr>
+    </w:p>
+    <w:p>
+      <w:pPr>
+        <w:pStyle w:val="Bibliographie1"/>
+        <w:rPr>
+          <w:rFonts w:hint="eastAsia"/>
+        </w:rPr>
+      </w:pPr>
+    </w:p>
+    <w:p>
+      <w:pPr>
+        <w:pStyle w:val="Bibliographie1"/>
+        <w:rPr>
+          <w:rFonts w:hint="eastAsia"/>
+        </w:rPr>
       </w:pPr>
       <w:bookmarkStart w:id="1" w:name="ZOTERO_BREF_QETBFJp1mZ6F"/>
       <w:bookmarkEnd w:id="1"/>
@@ -3010,7 +2971,7 @@
 </file>
 
 <file path=customXml/itemProps1.xml><?xml version="1.0" encoding="utf-8"?>
-<ds:datastoreItem xmlns:ds="http://schemas.openxmlformats.org/officeDocument/2006/customXml" ds:itemID="{74AE6E8B-BA19-47CE-B31F-FAA6B26703DF}">
+<ds:datastoreItem xmlns:ds="http://schemas.openxmlformats.org/officeDocument/2006/customXml" ds:itemID="{34D73976-87C0-4EAF-B048-EBA21E4444CE}">
   <ds:schemaRefs>
     <ds:schemaRef ds:uri="http://schemas.openxmlformats.org/officeDocument/2006/bibliography"/>
   </ds:schemaRefs>

</xml_diff>

<commit_message>
added intro & p1 from D.C. and p4 from F.M.
</commit_message>
<xml_diff>
--- a/Recherche divers/PlanBiblio.docx
+++ b/Recherche divers/PlanBiblio.docx
@@ -212,22 +212,44 @@
         </w:numPr>
       </w:pPr>
       <w:r>
-        <w:t xml:space="preserve">De 1996 à 2016 avec la gestion par USA puis fin du contrat en 2016 devient une organisation internationale. </w:t>
-      </w:r>
-    </w:p>
-    <w:p>
-      <w:pPr>
-        <w:pStyle w:val="Paragraphedeliste"/>
-        <w:rPr>
-          <w:b/>
-        </w:rPr>
-      </w:pPr>
-      <w:r>
-        <w:rPr>
-          <w:b/>
-        </w:rPr>
+        <w:rPr>
+          <w:color w:val="FF0000"/>
+        </w:rPr>
+        <w:t>De 1996 à 2016 avec la gestion par USA puis fin du contrat en 2016 devient une organisation internationale.</w:t>
+      </w:r>
+      <w:r>
+        <w:t xml:space="preserve"> </w:t>
+      </w:r>
+    </w:p>
+    <w:p>
+      <w:pPr>
+        <w:pStyle w:val="Paragraphedeliste"/>
+      </w:pPr>
+      <w:r>
         <w:t>SRC : [1] à [5]</w:t>
       </w:r>
+      <w:r>
+        <w:t xml:space="preserve"> Groupement des différents pays GAC conflits autours de l’</w:t>
+      </w:r>
+      <w:r>
+        <w:t>ICANN</w:t>
+      </w:r>
+    </w:p>
+    <w:p>
+      <w:pPr>
+        <w:pStyle w:val="Paragraphedeliste"/>
+        <w:rPr>
+          <w:color w:val="FF0000"/>
+        </w:rPr>
+      </w:pPr>
+      <w:r>
+        <w:rPr>
+          <w:color w:val="FF0000"/>
+        </w:rPr>
+        <w:t>Aborder les enjeux financiers des noms de domaines</w:t>
+      </w:r>
+      <w:bookmarkStart w:id="0" w:name="_GoBack"/>
+      <w:bookmarkEnd w:id="0"/>
     </w:p>
     <w:p>
       <w:pPr>
@@ -655,7 +677,13 @@
         <w:jc w:val="both"/>
       </w:pPr>
       <w:r>
-        <w:t>2006 ouverture des .fr aux particuliers</w:t>
+        <w:t xml:space="preserve">2006 </w:t>
+      </w:r>
+      <w:r>
+        <w:t>ouvertures</w:t>
+      </w:r>
+      <w:r>
+        <w:t xml:space="preserve"> des .fr aux particuliers</w:t>
       </w:r>
     </w:p>
     <w:p>
@@ -827,6 +855,7 @@
         <w:rPr>
           <w:b/>
         </w:rPr>
+        <w:lastRenderedPageBreak/>
         <w:t>SRC :</w:t>
       </w:r>
       <w:r>
@@ -852,7 +881,6 @@
           <w:b/>
           <w:sz w:val="32"/>
         </w:rPr>
-        <w:lastRenderedPageBreak/>
         <w:t>[IGOV] – Bibliographie du rapport</w:t>
       </w:r>
     </w:p>
@@ -940,6 +968,8 @@
         <w:pStyle w:val="Bibliographie1"/>
         <w:rPr>
           <w:rFonts w:hint="eastAsia"/>
+          <w:color w:val="000080"/>
+          <w:u w:val="single"/>
         </w:rPr>
       </w:pPr>
       <w:r>
@@ -955,17 +985,17 @@
       <w:r>
         <w:t xml:space="preserve"> </w:t>
       </w:r>
-      <w:bookmarkStart w:id="0" w:name="_GoBack"/>
-      <w:bookmarkEnd w:id="0"/>
       <w:r>
         <w:t xml:space="preserve">». Consulté le: déc. 07, 2020. Disponible sur: </w:t>
       </w:r>
-      <w:r>
-        <w:rPr>
-          <w:rStyle w:val="LienInternet"/>
-        </w:rPr>
-        <w:t>https://www.icann.org/en/system/files/files/annual-report-2020-en.pdf</w:t>
-      </w:r>
+      <w:hyperlink r:id="rId8" w:history="1">
+        <w:r>
+          <w:rPr>
+            <w:rStyle w:val="LienInternet"/>
+          </w:rPr>
+          <w:t>https://www.icann.org/en/system/files/files/annual-report-2020-en.pdf</w:t>
+        </w:r>
+      </w:hyperlink>
       <w:r>
         <w:t>.</w:t>
       </w:r>
@@ -1001,7 +1031,7 @@
       <w:r>
         <w:t xml:space="preserve">, mai 22, 2015. </w:t>
       </w:r>
-      <w:hyperlink r:id="rId8">
+      <w:hyperlink r:id="rId9">
         <w:r>
           <w:rPr>
             <w:rStyle w:val="LienInternet"/>
@@ -1057,7 +1087,7 @@
         <w:noBreakHyphen/>
         <w:t xml:space="preserve">157, 2002. </w:t>
       </w:r>
-      <w:hyperlink r:id="rId9">
+      <w:hyperlink r:id="rId10">
         <w:r>
           <w:rPr>
             <w:rStyle w:val="LienInternet"/>
@@ -1100,7 +1130,7 @@
       <w:r>
         <w:t xml:space="preserve">, nov. 17, 2014. </w:t>
       </w:r>
-      <w:hyperlink r:id="rId10">
+      <w:hyperlink r:id="rId11">
         <w:r>
           <w:rPr>
             <w:rStyle w:val="LienInternet"/>
@@ -1130,7 +1160,7 @@
       <w:r>
         <w:t xml:space="preserve">[7]  « .patagonia — ICANNWiki ». </w:t>
       </w:r>
-      <w:hyperlink r:id="rId11">
+      <w:hyperlink r:id="rId12">
         <w:r>
           <w:rPr>
             <w:rStyle w:val="LienInternet"/>
@@ -1174,7 +1204,7 @@
       <w:r>
         <w:t xml:space="preserve"> </w:t>
       </w:r>
-      <w:hyperlink r:id="rId12">
+      <w:hyperlink r:id="rId13">
         <w:r>
           <w:rPr>
             <w:rStyle w:val="LienInternet"/>
@@ -1213,7 +1243,7 @@
       <w:r>
         <w:t xml:space="preserve">. </w:t>
       </w:r>
-      <w:hyperlink r:id="rId13">
+      <w:hyperlink r:id="rId14">
         <w:r>
           <w:rPr>
             <w:rStyle w:val="LienInternet"/>
@@ -1243,7 +1273,7 @@
       <w:r>
         <w:t xml:space="preserve">[10]  « Principes directeurs de règlement des litiges relatifs aux noms de domaine - ICANN ». </w:t>
       </w:r>
-      <w:hyperlink r:id="rId14">
+      <w:hyperlink r:id="rId15">
         <w:r>
           <w:rPr>
             <w:rStyle w:val="LienInternet"/>
@@ -1273,7 +1303,7 @@
       <w:r>
         <w:t xml:space="preserve">[11]  « Règles pour la procédure uniforme de résolution des litiges en matière de noms de domaine (les « Règles ») - ICANN ». </w:t>
       </w:r>
-      <w:hyperlink r:id="rId15">
+      <w:hyperlink r:id="rId16">
         <w:r>
           <w:rPr>
             <w:rStyle w:val="LienInternet"/>
@@ -1312,7 +1342,7 @@
       <w:r>
         <w:t xml:space="preserve">, avr. 04, 2012. </w:t>
       </w:r>
-      <w:hyperlink r:id="rId16">
+      <w:hyperlink r:id="rId17">
         <w:r>
           <w:rPr>
             <w:rStyle w:val="LienInternet"/>
@@ -1351,7 +1381,7 @@
       <w:r>
         <w:t xml:space="preserve">, nov. 28, 2014. </w:t>
       </w:r>
-      <w:hyperlink r:id="rId17">
+      <w:hyperlink r:id="rId18">
         <w:r>
           <w:rPr>
             <w:rStyle w:val="LienInternet"/>
@@ -1381,7 +1411,7 @@
       <w:r>
         <w:t xml:space="preserve">[14]  « Gouvernance de l’internet – Stratégie du Conseil de l’Europe 2016-2019  ». Consulté le: déc. 07, 2020. Disponible sur: </w:t>
       </w:r>
-      <w:hyperlink r:id="rId18">
+      <w:hyperlink r:id="rId19">
         <w:r>
           <w:rPr>
             <w:rStyle w:val="LienInternet"/>
@@ -1411,7 +1441,7 @@
       <w:r>
         <w:t xml:space="preserve">[15]  « L’AFNIC en bref - AFNIC ». </w:t>
       </w:r>
-      <w:hyperlink r:id="rId19">
+      <w:hyperlink r:id="rId20">
         <w:r>
           <w:rPr>
             <w:rStyle w:val="LienInternet"/>
@@ -1466,7 +1496,7 @@
       <w:r>
         <w:t xml:space="preserve">. nov. 14, 2020, Consulté le: déc. 07, 2020. Disponible sur: </w:t>
       </w:r>
-      <w:hyperlink r:id="rId20">
+      <w:hyperlink r:id="rId21">
         <w:r>
           <w:rPr>
             <w:rStyle w:val="LienInternet"/>
@@ -1496,7 +1526,7 @@
       <w:r>
         <w:t xml:space="preserve">[17]  « Transfert contraint du nom de domaine d’un site internet contraire à une marque notoire ou renommée - Légavox ». </w:t>
       </w:r>
-      <w:hyperlink r:id="rId21">
+      <w:hyperlink r:id="rId22">
         <w:r>
           <w:rPr>
             <w:rStyle w:val="LienInternet"/>
@@ -1526,7 +1556,7 @@
       <w:r>
         <w:t xml:space="preserve">[18]  « Communiqué de presse : Assouplissement du .fr dès le 11 mai 2004 ». </w:t>
       </w:r>
-      <w:hyperlink r:id="rId22">
+      <w:hyperlink r:id="rId23">
         <w:r>
           <w:rPr>
             <w:rStyle w:val="LienInternet"/>
@@ -1565,7 +1595,7 @@
       <w:r>
         <w:t xml:space="preserve">, juin 26, 2014. </w:t>
       </w:r>
-      <w:hyperlink r:id="rId23">
+      <w:hyperlink r:id="rId24">
         <w:r>
           <w:rPr>
             <w:rStyle w:val="LienInternet"/>
@@ -1595,7 +1625,7 @@
       <w:r>
         <w:t xml:space="preserve">[20]  « Préparatifs pour l’acceptation universelle à Wuzhen, Chine ». </w:t>
       </w:r>
-      <w:hyperlink r:id="rId24">
+      <w:hyperlink r:id="rId25">
         <w:r>
           <w:rPr>
             <w:rStyle w:val="LienInternet"/>
@@ -2971,7 +3001,7 @@
 </file>
 
 <file path=customXml/itemProps1.xml><?xml version="1.0" encoding="utf-8"?>
-<ds:datastoreItem xmlns:ds="http://schemas.openxmlformats.org/officeDocument/2006/customXml" ds:itemID="{34D73976-87C0-4EAF-B048-EBA21E4444CE}">
+<ds:datastoreItem xmlns:ds="http://schemas.openxmlformats.org/officeDocument/2006/customXml" ds:itemID="{1B148385-F148-4FAE-9055-D7C6288D530D}">
   <ds:schemaRefs>
     <ds:schemaRef ds:uri="http://schemas.openxmlformats.org/officeDocument/2006/bibliography"/>
   </ds:schemaRefs>

</xml_diff>